<commit_message>
Updated Concept Design - Alternative Controls
</commit_message>
<xml_diff>
--- a/ProjectDocumentation/Concept Design/Concept Design.docx
+++ b/ProjectDocumentation/Concept Design/Concept Design.docx
@@ -304,6 +304,13 @@
     </w:p>
     <w:sdt>
       <w:sdtPr>
+        <w:rPr>
+          <w:rFonts w:ascii="Times New Roman" w:eastAsiaTheme="minorEastAsia" w:hAnsi="Times New Roman" w:cs="Times New Roman"/>
+          <w:color w:val="auto"/>
+          <w:sz w:val="24"/>
+          <w:szCs w:val="24"/>
+          <w:lang w:val="en-GB" w:eastAsia="en-GB"/>
+        </w:rPr>
         <w:id w:val="-407075729"/>
         <w:docPartObj>
           <w:docPartGallery w:val="Table of Contents"/>
@@ -312,14 +319,9 @@
       </w:sdtPr>
       <w:sdtEndPr>
         <w:rPr>
-          <w:rFonts w:ascii="Times New Roman" w:eastAsiaTheme="minorEastAsia" w:hAnsi="Times New Roman" w:cs="Times New Roman"/>
           <w:b/>
           <w:bCs/>
           <w:noProof/>
-          <w:color w:val="auto"/>
-          <w:sz w:val="24"/>
-          <w:szCs w:val="24"/>
-          <w:lang w:val="en-GB" w:eastAsia="en-GB"/>
         </w:rPr>
       </w:sdtEndPr>
       <w:sdtContent>
@@ -2457,23 +2459,13 @@
           <w:szCs w:val="22"/>
         </w:rPr>
       </w:pPr>
-      <w:proofErr w:type="gramStart"/>
-      <w:r>
-        <w:rPr>
-          <w:rFonts w:ascii="Calibri" w:hAnsi="Calibri" w:cs="Calibri"/>
-          <w:sz w:val="22"/>
-          <w:szCs w:val="22"/>
-        </w:rPr>
-        <w:t>In order to</w:t>
-      </w:r>
-      <w:proofErr w:type="gramEnd"/>
-      <w:r>
-        <w:rPr>
-          <w:rFonts w:ascii="Calibri" w:hAnsi="Calibri" w:cs="Calibri"/>
-          <w:sz w:val="22"/>
-          <w:szCs w:val="22"/>
-        </w:rPr>
-        <w:t xml:space="preserve"> understand who our audience is and how to reach them, we need to identify target demographics and how to market to them. By drawing up some data for analysis we can try and uncover key demographics within a larger group of users that our project might appeal to.</w:t>
+      <w:r>
+        <w:rPr>
+          <w:rFonts w:ascii="Calibri" w:hAnsi="Calibri" w:cs="Calibri"/>
+          <w:sz w:val="22"/>
+          <w:szCs w:val="22"/>
+        </w:rPr>
+        <w:t>In order to understand who our audience is and how to reach them, we need to identify target demographics and how to market to them. By drawing up some data for analysis we can try and uncover key demographics within a larger group of users that our project might appeal to.</w:t>
       </w:r>
     </w:p>
     <w:p>
@@ -2778,25 +2770,7 @@
           <w:sz w:val="22"/>
           <w:szCs w:val="22"/>
         </w:rPr>
-        <w:t xml:space="preserve"> preferences in genres </w:t>
-      </w:r>
-      <w:proofErr w:type="gramStart"/>
-      <w:r>
-        <w:rPr>
-          <w:rFonts w:ascii="Calibri" w:hAnsi="Calibri" w:cs="Calibri"/>
-          <w:sz w:val="22"/>
-          <w:szCs w:val="22"/>
-        </w:rPr>
-        <w:t>was</w:t>
-      </w:r>
-      <w:proofErr w:type="gramEnd"/>
-      <w:r>
-        <w:rPr>
-          <w:rFonts w:ascii="Calibri" w:hAnsi="Calibri" w:cs="Calibri"/>
-          <w:sz w:val="22"/>
-          <w:szCs w:val="22"/>
-        </w:rPr>
-        <w:t xml:space="preserve"> also provided, which has been tallied below. The data shows that Multiplayer/Co-Op games are the most popular with our users. Perhaps this is because while some players prefer action/adventure to an FPS/Shooter, both users might enjoy Multiplayer and Co-Op games.</w:t>
+        <w:t xml:space="preserve"> preferences in genres was also provided, which has been tallied below. The data shows that Multiplayer/Co-Op games are the most popular with our users. Perhaps this is because while some players prefer action/adventure to an FPS/Shooter, both users might enjoy Multiplayer and Co-Op games.</w:t>
       </w:r>
     </w:p>
     <w:p>
@@ -3006,43 +2980,7 @@
           <w:sz w:val="22"/>
           <w:szCs w:val="22"/>
         </w:rPr>
-        <w:t xml:space="preserve">Our game offers a unique blend of styles, themes, and mechanics </w:t>
-      </w:r>
-      <w:proofErr w:type="gramStart"/>
-      <w:r>
-        <w:rPr>
-          <w:rFonts w:ascii="Calibri" w:hAnsi="Calibri" w:cs="Calibri"/>
-          <w:sz w:val="22"/>
-          <w:szCs w:val="22"/>
-        </w:rPr>
-        <w:t>never before</w:t>
-      </w:r>
-      <w:proofErr w:type="gramEnd"/>
-      <w:r>
-        <w:rPr>
-          <w:rFonts w:ascii="Calibri" w:hAnsi="Calibri" w:cs="Calibri"/>
-          <w:sz w:val="22"/>
-          <w:szCs w:val="22"/>
-        </w:rPr>
-        <w:t xml:space="preserve"> seen in a commercial release. Unlike other ragdoll games, which typically use 3D physics, our game stands out by utilizing 2D ragdoll physics. This </w:t>
-      </w:r>
-      <w:proofErr w:type="gramStart"/>
-      <w:r>
-        <w:rPr>
-          <w:rFonts w:ascii="Calibri" w:hAnsi="Calibri" w:cs="Calibri"/>
-          <w:sz w:val="22"/>
-          <w:szCs w:val="22"/>
-        </w:rPr>
-        <w:t>opens up</w:t>
-      </w:r>
-      <w:proofErr w:type="gramEnd"/>
-      <w:r>
-        <w:rPr>
-          <w:rFonts w:ascii="Calibri" w:hAnsi="Calibri" w:cs="Calibri"/>
-          <w:sz w:val="22"/>
-          <w:szCs w:val="22"/>
-        </w:rPr>
-        <w:t xml:space="preserve"> fresh and captivating ways for players to interact with objects and each other. Additionally, our game features a distinctive combination of ragdoll characters and pixel art, giving it a visually striking appearance that sets it apart from competitors.</w:t>
+        <w:t>Our game offers a unique blend of styles, themes, and mechanics never before seen in a commercial release. Unlike other ragdoll games, which typically use 3D physics, our game stands out by utilizing 2D ragdoll physics. This opens up fresh and captivating ways for players to interact with objects and each other. Additionally, our game features a distinctive combination of ragdoll characters and pixel art, giving it a visually striking appearance that sets it apart from competitors.</w:t>
       </w:r>
     </w:p>
     <w:p>
@@ -3080,25 +3018,7 @@
           <w:sz w:val="22"/>
           <w:szCs w:val="22"/>
         </w:rPr>
-        <w:t xml:space="preserve">The core gameplay of Construction Chaos revolves around collaborative efforts to achieve a group objective. Players must work together to bring specific items to the goal zone in each level. However, individual players also have their own objectives to complete </w:t>
-      </w:r>
-      <w:proofErr w:type="gramStart"/>
-      <w:r>
-        <w:rPr>
-          <w:rFonts w:ascii="Calibri" w:hAnsi="Calibri" w:cs="Calibri"/>
-          <w:sz w:val="22"/>
-          <w:szCs w:val="22"/>
-        </w:rPr>
-        <w:t>in order to</w:t>
-      </w:r>
-      <w:proofErr w:type="gramEnd"/>
-      <w:r>
-        <w:rPr>
-          <w:rFonts w:ascii="Calibri" w:hAnsi="Calibri" w:cs="Calibri"/>
-          <w:sz w:val="22"/>
-          <w:szCs w:val="22"/>
-        </w:rPr>
-        <w:t xml:space="preserve"> earn points. The more objectives they fulfil, the more points they accumulate. Adding a twist, if the group objective remains unfinished by the end of a round, no player will receive any points.</w:t>
+        <w:t>The core gameplay of Construction Chaos revolves around collaborative efforts to achieve a group objective. Players must work together to bring specific items to the goal zone in each level. However, individual players also have their own objectives to complete in order to earn points. The more objectives they fulfil, the more points they accumulate. Adding a twist, if the group objective remains unfinished by the end of a round, no player will receive any points.</w:t>
       </w:r>
     </w:p>
     <w:p>
@@ -3374,25 +3294,7 @@
           <w:sz w:val="22"/>
           <w:szCs w:val="22"/>
         </w:rPr>
-        <w:t xml:space="preserve">Going into this project, we planned out what should be taking place each week </w:t>
-      </w:r>
-      <w:proofErr w:type="gramStart"/>
-      <w:r>
-        <w:rPr>
-          <w:rFonts w:ascii="Calibri" w:hAnsi="Calibri" w:cs="Calibri"/>
-          <w:sz w:val="22"/>
-          <w:szCs w:val="22"/>
-        </w:rPr>
-        <w:t>in order to</w:t>
-      </w:r>
-      <w:proofErr w:type="gramEnd"/>
-      <w:r>
-        <w:rPr>
-          <w:rFonts w:ascii="Calibri" w:hAnsi="Calibri" w:cs="Calibri"/>
-          <w:sz w:val="22"/>
-          <w:szCs w:val="22"/>
-        </w:rPr>
-        <w:t xml:space="preserve"> deliver within the time available to us. This was very helpful in keeping the team coordinated, with the intention of reaching milestones together and focussing on a few key goals.</w:t>
+        <w:t>Going into this project, we planned out what should be taking place each week in order to deliver within the time available to us. This was very helpful in keeping the team coordinated, with the intention of reaching milestones together and focussing on a few key goals.</w:t>
       </w:r>
     </w:p>
     <w:p>
@@ -3695,25 +3597,7 @@
           <w:sz w:val="22"/>
           <w:szCs w:val="22"/>
         </w:rPr>
-        <w:t xml:space="preserve"> experience in the multiplayer party game arena. By combining the concepts of cooperation and competition, we have crafted a new subgenre that we like to call "coop-</w:t>
-      </w:r>
-      <w:proofErr w:type="spellStart"/>
-      <w:r>
-        <w:rPr>
-          <w:rFonts w:ascii="Calibri" w:hAnsi="Calibri" w:cs="Calibri"/>
-          <w:sz w:val="22"/>
-          <w:szCs w:val="22"/>
-        </w:rPr>
-        <w:t>etition</w:t>
-      </w:r>
-      <w:proofErr w:type="spellEnd"/>
-      <w:r>
-        <w:rPr>
-          <w:rFonts w:ascii="Calibri" w:hAnsi="Calibri" w:cs="Calibri"/>
-          <w:sz w:val="22"/>
-          <w:szCs w:val="22"/>
-        </w:rPr>
-        <w:t xml:space="preserve">" (a term that has been used to describe a business strategy since the </w:t>
+        <w:t xml:space="preserve"> experience in the multiplayer party game arena. By combining the concepts of cooperation and competition, we have crafted a new subgenre that we like to call "coop-etition" (a term that has been used to describe a business strategy since the </w:t>
       </w:r>
       <w:r>
         <w:rPr>
@@ -3746,23 +3630,13 @@
           <w:szCs w:val="22"/>
         </w:rPr>
       </w:pPr>
-      <w:proofErr w:type="gramStart"/>
-      <w:r>
-        <w:rPr>
-          <w:rFonts w:ascii="Calibri" w:hAnsi="Calibri" w:cs="Calibri"/>
-          <w:sz w:val="22"/>
-          <w:szCs w:val="22"/>
-        </w:rPr>
-        <w:t>This dynamic transforms</w:t>
-      </w:r>
-      <w:proofErr w:type="gramEnd"/>
-      <w:r>
-        <w:rPr>
-          <w:rFonts w:ascii="Calibri" w:hAnsi="Calibri" w:cs="Calibri"/>
-          <w:sz w:val="22"/>
-          <w:szCs w:val="22"/>
-        </w:rPr>
-        <w:t xml:space="preserve"> the game into a strategic challenge of time management. Players must decide whether to pursue additional tasks for extra points or contribute towards the group objective to avoid losing all points.</w:t>
+      <w:r>
+        <w:rPr>
+          <w:rFonts w:ascii="Calibri" w:hAnsi="Calibri" w:cs="Calibri"/>
+          <w:sz w:val="22"/>
+          <w:szCs w:val="22"/>
+        </w:rPr>
+        <w:t>This dynamic transforms the game into a strategic challenge of time management. Players must decide whether to pursue additional tasks for extra points or contribute towards the group objective to avoid losing all points.</w:t>
       </w:r>
     </w:p>
     <w:p>
@@ -4006,25 +3880,7 @@
           <w:sz w:val="22"/>
           <w:szCs w:val="22"/>
         </w:rPr>
-        <w:t xml:space="preserve"> but another factor is the communication that is required to be successful at the game. Because the players are completing an objective together, being able to communicate effectively lends to a huge advantage in being able to </w:t>
-      </w:r>
-      <w:proofErr w:type="gramStart"/>
-      <w:r>
-        <w:rPr>
-          <w:rFonts w:ascii="Calibri" w:hAnsi="Calibri" w:cs="Calibri"/>
-          <w:sz w:val="22"/>
-          <w:szCs w:val="22"/>
-        </w:rPr>
-        <w:t>actually complete</w:t>
-      </w:r>
-      <w:proofErr w:type="gramEnd"/>
-      <w:r>
-        <w:rPr>
-          <w:rFonts w:ascii="Calibri" w:hAnsi="Calibri" w:cs="Calibri"/>
-          <w:sz w:val="22"/>
-          <w:szCs w:val="22"/>
-        </w:rPr>
-        <w:t xml:space="preserve"> said objective and in turn makes the experience much more fun. Therefore, if players are connecting anonymously or through public lobbies then either this communication is </w:t>
+        <w:t xml:space="preserve"> but another factor is the communication that is required to be successful at the game. Because the players are completing an objective together, being able to communicate effectively lends to a huge advantage in being able to actually complete said objective and in turn makes the experience much more fun. Therefore, if players are connecting anonymously or through public lobbies then either this communication is </w:t>
       </w:r>
       <w:r>
         <w:rPr>
@@ -4040,25 +3896,7 @@
           <w:sz w:val="22"/>
           <w:szCs w:val="22"/>
         </w:rPr>
-        <w:t xml:space="preserve"> or we </w:t>
-      </w:r>
-      <w:proofErr w:type="gramStart"/>
-      <w:r>
-        <w:rPr>
-          <w:rFonts w:ascii="Calibri" w:hAnsi="Calibri" w:cs="Calibri"/>
-          <w:sz w:val="22"/>
-          <w:szCs w:val="22"/>
-        </w:rPr>
-        <w:t>have to</w:t>
-      </w:r>
-      <w:proofErr w:type="gramEnd"/>
-      <w:r>
-        <w:rPr>
-          <w:rFonts w:ascii="Calibri" w:hAnsi="Calibri" w:cs="Calibri"/>
-          <w:sz w:val="22"/>
-          <w:szCs w:val="22"/>
-        </w:rPr>
-        <w:t xml:space="preserve"> implement our own voice chat or other communication options which can create a lot of headaches around safeguarding and privacy concerns that are out of the scope of this project.</w:t>
+        <w:t xml:space="preserve"> or we have to implement our own voice chat or other communication options which can create a lot of headaches around safeguarding and privacy concerns that are out of the scope of this project.</w:t>
       </w:r>
     </w:p>
     <w:p>
@@ -4161,25 +3999,7 @@
           <w:sz w:val="22"/>
           <w:szCs w:val="22"/>
         </w:rPr>
-        <w:t xml:space="preserve">We have identified our target audience to be quite a large demographic. While the average gamer is reportedly 35 years old (Jovanovic, 2022), gaming is popular with people both younger and older than this. The table below shows the popularity of gaming with different age groups in the United States according to data reported by </w:t>
-      </w:r>
-      <w:proofErr w:type="spellStart"/>
-      <w:r>
-        <w:rPr>
-          <w:rFonts w:ascii="Calibri" w:hAnsi="Calibri" w:cs="Calibri"/>
-          <w:sz w:val="22"/>
-          <w:szCs w:val="22"/>
-        </w:rPr>
-        <w:t>Stojanovic</w:t>
-      </w:r>
-      <w:proofErr w:type="spellEnd"/>
-      <w:r>
-        <w:rPr>
-          <w:rFonts w:ascii="Calibri" w:hAnsi="Calibri" w:cs="Calibri"/>
-          <w:sz w:val="22"/>
-          <w:szCs w:val="22"/>
-        </w:rPr>
-        <w:t xml:space="preserve"> (2021).</w:t>
+        <w:t>We have identified our target audience to be quite a large demographic. While the average gamer is reportedly 35 years old (Jovanovic, 2022), gaming is popular with people both younger and older than this. The table below shows the popularity of gaming with different age groups in the United States according to data reported by Stojanovic (2021).</w:t>
       </w:r>
     </w:p>
     <w:p>
@@ -4295,25 +4115,7 @@
           <w:sz w:val="22"/>
           <w:szCs w:val="22"/>
         </w:rPr>
-        <w:t xml:space="preserve">Construction Chaos will be available through itch.io, a platform we are confident in launching on as research shows (Jovanovic, 2022) that over 1.8 billion people are PC gamers and according to </w:t>
-      </w:r>
-      <w:proofErr w:type="spellStart"/>
-      <w:r>
-        <w:rPr>
-          <w:rFonts w:ascii="Calibri" w:hAnsi="Calibri" w:cs="Calibri"/>
-          <w:sz w:val="22"/>
-          <w:szCs w:val="22"/>
-        </w:rPr>
-        <w:t>Yanev</w:t>
-      </w:r>
-      <w:proofErr w:type="spellEnd"/>
-      <w:r>
-        <w:rPr>
-          <w:rFonts w:ascii="Calibri" w:hAnsi="Calibri" w:cs="Calibri"/>
-          <w:sz w:val="22"/>
-          <w:szCs w:val="22"/>
-        </w:rPr>
-        <w:t xml:space="preserve"> (2022), 56% of the most frequent gamers play multiplayer games.</w:t>
+        <w:t>Construction Chaos will be available through itch.io, a platform we are confident in launching on as research shows (Jovanovic, 2022) that over 1.8 billion people are PC gamers and according to Yanev (2022), 56% of the most frequent gamers play multiplayer games.</w:t>
       </w:r>
     </w:p>
     <w:p>
@@ -4603,25 +4405,7 @@
           <w:sz w:val="22"/>
           <w:szCs w:val="22"/>
         </w:rPr>
-        <w:t>Instagram is known for its visual content and has a massive user base. According to our research (</w:t>
-      </w:r>
-      <w:proofErr w:type="spellStart"/>
-      <w:r>
-        <w:rPr>
-          <w:rFonts w:ascii="Calibri" w:hAnsi="Calibri" w:cs="Calibri"/>
-          <w:sz w:val="22"/>
-          <w:szCs w:val="22"/>
-        </w:rPr>
-        <w:t>ViscapMedia</w:t>
-      </w:r>
-      <w:proofErr w:type="spellEnd"/>
-      <w:r>
-        <w:rPr>
-          <w:rFonts w:ascii="Calibri" w:hAnsi="Calibri" w:cs="Calibri"/>
-          <w:sz w:val="22"/>
-          <w:szCs w:val="22"/>
-        </w:rPr>
-        <w:t>), Instagram has the largest potential target demographic of users aged 24-35. This age group represents a significant portion of Instagram's user base, making it an ideal platform to reach this specific demographic. Additionally, 67% of Instagram users fall within the age range of 18-24 years old, indicating a substantial overlap with the desired target demographic.</w:t>
+        <w:t>Instagram is known for its visual content and has a massive user base. According to our research (ViscapMedia), Instagram has the largest potential target demographic of users aged 24-35. This age group represents a significant portion of Instagram's user base, making it an ideal platform to reach this specific demographic. Additionally, 67% of Instagram users fall within the age range of 18-24 years old, indicating a substantial overlap with the desired target demographic.</w:t>
       </w:r>
     </w:p>
     <w:p>
@@ -4805,25 +4589,7 @@
           <w:sz w:val="22"/>
           <w:szCs w:val="22"/>
         </w:rPr>
-        <w:t xml:space="preserve"> for example, is well suited to Instagram and Twitter, whereas YouTube and another social media </w:t>
-      </w:r>
-      <w:proofErr w:type="gramStart"/>
-      <w:r>
-        <w:rPr>
-          <w:rFonts w:ascii="Calibri" w:hAnsi="Calibri" w:cs="Calibri"/>
-          <w:sz w:val="22"/>
-          <w:szCs w:val="22"/>
-        </w:rPr>
-        <w:t>platforms</w:t>
-      </w:r>
-      <w:proofErr w:type="gramEnd"/>
-      <w:r>
-        <w:rPr>
-          <w:rFonts w:ascii="Calibri" w:hAnsi="Calibri" w:cs="Calibri"/>
-          <w:sz w:val="22"/>
-          <w:szCs w:val="22"/>
-        </w:rPr>
-        <w:t xml:space="preserve"> like TikTok, will be better suited to video content. All content used to promote the game across all platforms will point back to our itch page where the game can be downloaded easily.</w:t>
+        <w:t xml:space="preserve"> for example, is well suited to Instagram and Twitter, whereas YouTube and another social media platforms like TikTok, will be better suited to video content. All content used to promote the game across all platforms will point back to our itch page where the game can be downloaded easily.</w:t>
       </w:r>
     </w:p>
     <w:p>
@@ -4895,25 +4661,7 @@
           <w:sz w:val="22"/>
           <w:szCs w:val="22"/>
         </w:rPr>
-        <w:t>Based on a survey of "Most played types of games among gaming audiences in selected countries as of January 2021", 73.6% of respondents played "Casual multiplayer games (like Words with Friends) (</w:t>
-      </w:r>
-      <w:proofErr w:type="spellStart"/>
-      <w:r>
-        <w:rPr>
-          <w:rFonts w:ascii="Calibri" w:hAnsi="Calibri" w:cs="Calibri"/>
-          <w:sz w:val="22"/>
-          <w:szCs w:val="22"/>
-        </w:rPr>
-        <w:t>Statistica</w:t>
-      </w:r>
-      <w:proofErr w:type="spellEnd"/>
-      <w:r>
-        <w:rPr>
-          <w:rFonts w:ascii="Calibri" w:hAnsi="Calibri" w:cs="Calibri"/>
-          <w:sz w:val="22"/>
-          <w:szCs w:val="22"/>
-        </w:rPr>
-        <w:t xml:space="preserve">, 2021) - </w:t>
+        <w:t xml:space="preserve">Based on a survey of "Most played types of games among gaming audiences in selected countries as of January 2021", 73.6% of respondents played "Casual multiplayer games (like Words with Friends) (Statistica, 2021) - </w:t>
       </w:r>
       <w:r>
         <w:rPr>
@@ -5894,25 +5642,7 @@
           <w:sz w:val="22"/>
           <w:szCs w:val="22"/>
         </w:rPr>
-        <w:t xml:space="preserve">The detailed financials can </w:t>
-      </w:r>
-      <w:proofErr w:type="gramStart"/>
-      <w:r>
-        <w:rPr>
-          <w:rFonts w:ascii="Calibri" w:hAnsi="Calibri" w:cs="Calibri"/>
-          <w:sz w:val="22"/>
-          <w:szCs w:val="22"/>
-        </w:rPr>
-        <w:t>be located in</w:t>
-      </w:r>
-      <w:proofErr w:type="gramEnd"/>
-      <w:r>
-        <w:rPr>
-          <w:rFonts w:ascii="Calibri" w:hAnsi="Calibri" w:cs="Calibri"/>
-          <w:sz w:val="22"/>
-          <w:szCs w:val="22"/>
-        </w:rPr>
-        <w:t xml:space="preserve"> Appendix O - </w:t>
+        <w:t xml:space="preserve">The detailed financials can be located in Appendix O - </w:t>
       </w:r>
       <w:r>
         <w:rPr>
@@ -6133,31 +5863,7 @@
                 <w:sz w:val="22"/>
                 <w:szCs w:val="22"/>
               </w:rPr>
-              <w:t xml:space="preserve"> </w:t>
-            </w:r>
-            <w:proofErr w:type="gramStart"/>
-            <w:r>
-              <w:rPr>
-                <w:rFonts w:ascii="Calibri" w:hAnsi="Calibri" w:cs="Calibri"/>
-                <w:b/>
-                <w:bCs/>
-                <w:color w:val="000000"/>
-                <w:sz w:val="22"/>
-                <w:szCs w:val="22"/>
-              </w:rPr>
-              <w:t>£  52,343.70</w:t>
-            </w:r>
-            <w:proofErr w:type="gramEnd"/>
-            <w:r>
-              <w:rPr>
-                <w:rFonts w:ascii="Calibri" w:hAnsi="Calibri" w:cs="Calibri"/>
-                <w:b/>
-                <w:bCs/>
-                <w:color w:val="000000"/>
-                <w:sz w:val="22"/>
-                <w:szCs w:val="22"/>
-              </w:rPr>
-              <w:t xml:space="preserve"> </w:t>
+              <w:t xml:space="preserve"> £  52,343.70 </w:t>
             </w:r>
           </w:p>
         </w:tc>
@@ -6418,31 +6124,7 @@
                 <w:sz w:val="22"/>
                 <w:szCs w:val="22"/>
               </w:rPr>
-              <w:t xml:space="preserve"> </w:t>
-            </w:r>
-            <w:proofErr w:type="gramStart"/>
-            <w:r>
-              <w:rPr>
-                <w:rFonts w:ascii="Calibri" w:hAnsi="Calibri" w:cs="Calibri"/>
-                <w:b/>
-                <w:bCs/>
-                <w:color w:val="000000"/>
-                <w:sz w:val="22"/>
-                <w:szCs w:val="22"/>
-              </w:rPr>
-              <w:t>£  58,443.70</w:t>
-            </w:r>
-            <w:proofErr w:type="gramEnd"/>
-            <w:r>
-              <w:rPr>
-                <w:rFonts w:ascii="Calibri" w:hAnsi="Calibri" w:cs="Calibri"/>
-                <w:b/>
-                <w:bCs/>
-                <w:color w:val="000000"/>
-                <w:sz w:val="22"/>
-                <w:szCs w:val="22"/>
-              </w:rPr>
-              <w:t xml:space="preserve"> </w:t>
+              <w:t xml:space="preserve"> £  58,443.70 </w:t>
             </w:r>
           </w:p>
         </w:tc>
@@ -6615,31 +6297,7 @@
                 <w:sz w:val="22"/>
                 <w:szCs w:val="22"/>
               </w:rPr>
-              <w:t xml:space="preserve"> </w:t>
-            </w:r>
-            <w:proofErr w:type="gramStart"/>
-            <w:r>
-              <w:rPr>
-                <w:rFonts w:ascii="Calibri" w:hAnsi="Calibri" w:cs="Calibri"/>
-                <w:b/>
-                <w:bCs/>
-                <w:color w:val="000000"/>
-                <w:sz w:val="22"/>
-                <w:szCs w:val="22"/>
-              </w:rPr>
-              <w:t>£  14,550.00</w:t>
-            </w:r>
-            <w:proofErr w:type="gramEnd"/>
-            <w:r>
-              <w:rPr>
-                <w:rFonts w:ascii="Calibri" w:hAnsi="Calibri" w:cs="Calibri"/>
-                <w:b/>
-                <w:bCs/>
-                <w:color w:val="000000"/>
-                <w:sz w:val="22"/>
-                <w:szCs w:val="22"/>
-              </w:rPr>
-              <w:t xml:space="preserve"> </w:t>
+              <w:t xml:space="preserve"> £  14,550.00 </w:t>
             </w:r>
           </w:p>
         </w:tc>
@@ -6884,25 +6542,7 @@
           <w:sz w:val="22"/>
           <w:szCs w:val="22"/>
         </w:rPr>
-        <w:t xml:space="preserve">The </w:t>
-      </w:r>
-      <w:proofErr w:type="gramStart"/>
-      <w:r>
-        <w:rPr>
-          <w:rFonts w:ascii="Calibri" w:hAnsi="Calibri" w:cs="Calibri"/>
-          <w:sz w:val="22"/>
-          <w:szCs w:val="22"/>
-        </w:rPr>
-        <w:t>5 year</w:t>
-      </w:r>
-      <w:proofErr w:type="gramEnd"/>
-      <w:r>
-        <w:rPr>
-          <w:rFonts w:ascii="Calibri" w:hAnsi="Calibri" w:cs="Calibri"/>
-          <w:sz w:val="22"/>
-          <w:szCs w:val="22"/>
-        </w:rPr>
-        <w:t xml:space="preserve"> revenue (gross) can be estimated using a conservative adoption rate for obtaining the target audience.</w:t>
+        <w:t>The 5 year revenue (gross) can be estimated using a conservative adoption rate for obtaining the target audience.</w:t>
       </w:r>
     </w:p>
     <w:p>
@@ -8986,27 +8626,7 @@
                 <w:sz w:val="22"/>
                 <w:szCs w:val="22"/>
               </w:rPr>
-              <w:t xml:space="preserve"> </w:t>
-            </w:r>
-            <w:proofErr w:type="gramStart"/>
-            <w:r>
-              <w:rPr>
-                <w:rFonts w:ascii="Calibri" w:hAnsi="Calibri" w:cs="Calibri"/>
-                <w:color w:val="000000"/>
-                <w:sz w:val="22"/>
-                <w:szCs w:val="22"/>
-              </w:rPr>
-              <w:t>£  4,500.00</w:t>
-            </w:r>
-            <w:proofErr w:type="gramEnd"/>
-            <w:r>
-              <w:rPr>
-                <w:rFonts w:ascii="Calibri" w:hAnsi="Calibri" w:cs="Calibri"/>
-                <w:color w:val="000000"/>
-                <w:sz w:val="22"/>
-                <w:szCs w:val="22"/>
-              </w:rPr>
-              <w:t xml:space="preserve"> </w:t>
+              <w:t xml:space="preserve"> £  4,500.00 </w:t>
             </w:r>
           </w:p>
         </w:tc>
@@ -12752,27 +12372,7 @@
                 <w:sz w:val="18"/>
                 <w:szCs w:val="18"/>
               </w:rPr>
-              <w:t xml:space="preserve"> </w:t>
-            </w:r>
-            <w:proofErr w:type="gramStart"/>
-            <w:r>
-              <w:rPr>
-                <w:rFonts w:ascii="Calibri" w:hAnsi="Calibri" w:cs="Calibri"/>
-                <w:color w:val="000000"/>
-                <w:sz w:val="18"/>
-                <w:szCs w:val="18"/>
-              </w:rPr>
-              <w:t>£  1,443.15</w:t>
-            </w:r>
-            <w:proofErr w:type="gramEnd"/>
-            <w:r>
-              <w:rPr>
-                <w:rFonts w:ascii="Calibri" w:hAnsi="Calibri" w:cs="Calibri"/>
-                <w:color w:val="000000"/>
-                <w:sz w:val="18"/>
-                <w:szCs w:val="18"/>
-              </w:rPr>
-              <w:t xml:space="preserve"> </w:t>
+              <w:t xml:space="preserve"> £  1,443.15 </w:t>
             </w:r>
           </w:p>
         </w:tc>
@@ -13172,27 +12772,7 @@
                 <w:sz w:val="18"/>
                 <w:szCs w:val="18"/>
               </w:rPr>
-              <w:t xml:space="preserve"> </w:t>
-            </w:r>
-            <w:proofErr w:type="gramStart"/>
-            <w:r>
-              <w:rPr>
-                <w:rFonts w:ascii="Calibri" w:hAnsi="Calibri" w:cs="Calibri"/>
-                <w:color w:val="000000"/>
-                <w:sz w:val="18"/>
-                <w:szCs w:val="18"/>
-              </w:rPr>
-              <w:t>£  1,967.72</w:t>
-            </w:r>
-            <w:proofErr w:type="gramEnd"/>
-            <w:r>
-              <w:rPr>
-                <w:rFonts w:ascii="Calibri" w:hAnsi="Calibri" w:cs="Calibri"/>
-                <w:color w:val="000000"/>
-                <w:sz w:val="18"/>
-                <w:szCs w:val="18"/>
-              </w:rPr>
-              <w:t xml:space="preserve"> </w:t>
+              <w:t xml:space="preserve"> £  1,967.72 </w:t>
             </w:r>
           </w:p>
         </w:tc>
@@ -13753,27 +13333,7 @@
                 <w:sz w:val="22"/>
                 <w:szCs w:val="22"/>
               </w:rPr>
-              <w:t xml:space="preserve"> </w:t>
-            </w:r>
-            <w:proofErr w:type="gramStart"/>
-            <w:r>
-              <w:rPr>
-                <w:rFonts w:ascii="Calibri" w:hAnsi="Calibri" w:cs="Calibri"/>
-                <w:color w:val="000000"/>
-                <w:sz w:val="22"/>
-                <w:szCs w:val="22"/>
-              </w:rPr>
-              <w:t>£  11,022.81</w:t>
-            </w:r>
-            <w:proofErr w:type="gramEnd"/>
-            <w:r>
-              <w:rPr>
-                <w:rFonts w:ascii="Calibri" w:hAnsi="Calibri" w:cs="Calibri"/>
-                <w:color w:val="000000"/>
-                <w:sz w:val="22"/>
-                <w:szCs w:val="22"/>
-              </w:rPr>
-              <w:t xml:space="preserve"> </w:t>
+              <w:t xml:space="preserve"> £  11,022.81 </w:t>
             </w:r>
           </w:p>
         </w:tc>
@@ -13895,27 +13455,7 @@
                 <w:sz w:val="22"/>
                 <w:szCs w:val="22"/>
               </w:rPr>
-              <w:t xml:space="preserve"> </w:t>
-            </w:r>
-            <w:proofErr w:type="gramStart"/>
-            <w:r>
-              <w:rPr>
-                <w:rFonts w:ascii="Calibri" w:hAnsi="Calibri" w:cs="Calibri"/>
-                <w:color w:val="000000"/>
-                <w:sz w:val="22"/>
-                <w:szCs w:val="22"/>
-              </w:rPr>
-              <w:t>£  17,317.75</w:t>
-            </w:r>
-            <w:proofErr w:type="gramEnd"/>
-            <w:r>
-              <w:rPr>
-                <w:rFonts w:ascii="Calibri" w:hAnsi="Calibri" w:cs="Calibri"/>
-                <w:color w:val="000000"/>
-                <w:sz w:val="22"/>
-                <w:szCs w:val="22"/>
-              </w:rPr>
-              <w:t xml:space="preserve"> </w:t>
+              <w:t xml:space="preserve"> £  17,317.75 </w:t>
             </w:r>
           </w:p>
         </w:tc>
@@ -13998,27 +13538,7 @@
                 <w:sz w:val="22"/>
                 <w:szCs w:val="22"/>
               </w:rPr>
-              <w:t xml:space="preserve"> </w:t>
-            </w:r>
-            <w:proofErr w:type="gramStart"/>
-            <w:r>
-              <w:rPr>
-                <w:rFonts w:ascii="Calibri" w:hAnsi="Calibri" w:cs="Calibri"/>
-                <w:color w:val="000000"/>
-                <w:sz w:val="22"/>
-                <w:szCs w:val="22"/>
-              </w:rPr>
-              <w:t>£  13,464.34</w:t>
-            </w:r>
-            <w:proofErr w:type="gramEnd"/>
-            <w:r>
-              <w:rPr>
-                <w:rFonts w:ascii="Calibri" w:hAnsi="Calibri" w:cs="Calibri"/>
-                <w:color w:val="000000"/>
-                <w:sz w:val="22"/>
-                <w:szCs w:val="22"/>
-              </w:rPr>
-              <w:t xml:space="preserve"> </w:t>
+              <w:t xml:space="preserve"> £  13,464.34 </w:t>
             </w:r>
           </w:p>
         </w:tc>
@@ -14057,27 +13577,7 @@
                 <w:sz w:val="22"/>
                 <w:szCs w:val="22"/>
               </w:rPr>
-              <w:t xml:space="preserve"> </w:t>
-            </w:r>
-            <w:proofErr w:type="gramStart"/>
-            <w:r>
-              <w:rPr>
-                <w:rFonts w:ascii="Calibri" w:hAnsi="Calibri" w:cs="Calibri"/>
-                <w:color w:val="000000"/>
-                <w:sz w:val="22"/>
-                <w:szCs w:val="22"/>
-              </w:rPr>
-              <w:t>£  23,612.69</w:t>
-            </w:r>
-            <w:proofErr w:type="gramEnd"/>
-            <w:r>
-              <w:rPr>
-                <w:rFonts w:ascii="Calibri" w:hAnsi="Calibri" w:cs="Calibri"/>
-                <w:color w:val="000000"/>
-                <w:sz w:val="22"/>
-                <w:szCs w:val="22"/>
-              </w:rPr>
-              <w:t xml:space="preserve"> </w:t>
+              <w:t xml:space="preserve"> £  23,612.69 </w:t>
             </w:r>
           </w:p>
         </w:tc>
@@ -16014,25 +15514,7 @@
           <w:sz w:val="22"/>
           <w:szCs w:val="22"/>
         </w:rPr>
-        <w:t xml:space="preserve">The </w:t>
-      </w:r>
-      <w:proofErr w:type="gramStart"/>
-      <w:r>
-        <w:rPr>
-          <w:rFonts w:ascii="Calibri" w:hAnsi="Calibri" w:cs="Calibri"/>
-          <w:sz w:val="22"/>
-          <w:szCs w:val="22"/>
-        </w:rPr>
-        <w:t>current status</w:t>
-      </w:r>
-      <w:proofErr w:type="gramEnd"/>
-      <w:r>
-        <w:rPr>
-          <w:rFonts w:ascii="Calibri" w:hAnsi="Calibri" w:cs="Calibri"/>
-          <w:sz w:val="22"/>
-          <w:szCs w:val="22"/>
-        </w:rPr>
-        <w:t xml:space="preserve"> of the project is that we have released a fully working build of the game which we consider to be a good representation of the initial idea and vision that we had for this project. We had hoped to have more levels working in the final </w:t>
+        <w:t xml:space="preserve">The current status of the project is that we have released a fully working build of the game which we consider to be a good representation of the initial idea and vision that we had for this project. We had hoped to have more levels working in the final </w:t>
       </w:r>
       <w:r>
         <w:rPr>
@@ -16048,25 +15530,7 @@
           <w:sz w:val="22"/>
           <w:szCs w:val="22"/>
         </w:rPr>
-        <w:t xml:space="preserve"> but this is something that can be discussed in the next steps and expansions for this project as we have enough levels to give players a taste for the gameplay and content of the game. </w:t>
-      </w:r>
-      <w:proofErr w:type="gramStart"/>
-      <w:r>
-        <w:rPr>
-          <w:rFonts w:ascii="Calibri" w:hAnsi="Calibri" w:cs="Calibri"/>
-          <w:sz w:val="22"/>
-          <w:szCs w:val="22"/>
-        </w:rPr>
-        <w:t>That being said, all</w:t>
-      </w:r>
-      <w:proofErr w:type="gramEnd"/>
-      <w:r>
-        <w:rPr>
-          <w:rFonts w:ascii="Calibri" w:hAnsi="Calibri" w:cs="Calibri"/>
-          <w:sz w:val="22"/>
-          <w:szCs w:val="22"/>
-        </w:rPr>
-        <w:t xml:space="preserve"> of the mechanics that we originally planned for the game have successfully made their way into the playable version with players able to interact with each other and with objects in the scene to complete both </w:t>
+        <w:t xml:space="preserve"> but this is something that can be discussed in the next steps and expansions for this project as we have enough levels to give players a taste for the gameplay and content of the game. That being said, all of the mechanics that we originally planned for the game have successfully made their way into the playable version with players able to interact with each other and with objects in the scene to complete both </w:t>
       </w:r>
       <w:r>
         <w:rPr>
@@ -16082,25 +15546,7 @@
           <w:sz w:val="22"/>
           <w:szCs w:val="22"/>
         </w:rPr>
-        <w:t xml:space="preserve"> and group objectives. The networking in the game works as we had intended with players able to </w:t>
-      </w:r>
-      <w:proofErr w:type="gramStart"/>
-      <w:r>
-        <w:rPr>
-          <w:rFonts w:ascii="Calibri" w:hAnsi="Calibri" w:cs="Calibri"/>
-          <w:sz w:val="22"/>
-          <w:szCs w:val="22"/>
-        </w:rPr>
-        <w:t>connect together</w:t>
-      </w:r>
-      <w:proofErr w:type="gramEnd"/>
-      <w:r>
-        <w:rPr>
-          <w:rFonts w:ascii="Calibri" w:hAnsi="Calibri" w:cs="Calibri"/>
-          <w:sz w:val="22"/>
-          <w:szCs w:val="22"/>
-        </w:rPr>
-        <w:t xml:space="preserve"> in a game over the internet without needing to be in the same room or on the same local network, this continues to reinforce the social aspects of this game as it opens up the game to be accessible to more people.</w:t>
+        <w:t xml:space="preserve"> and group objectives. The networking in the game works as we had intended with players able to connect together in a game over the internet without needing to be in the same room or on the same local network, this continues to reinforce the social aspects of this game as it opens up the game to be accessible to more people.</w:t>
       </w:r>
     </w:p>
     <w:p>
@@ -18949,6 +18395,75 @@
     </w:p>
     <w:p>
       <w:pPr>
+        <w:textAlignment w:val="center"/>
+        <w:rPr>
+          <w:rFonts w:ascii="Calibri" w:eastAsia="Times New Roman" w:hAnsi="Calibri" w:cs="Calibri"/>
+          <w:sz w:val="22"/>
+          <w:szCs w:val="22"/>
+        </w:rPr>
+      </w:pPr>
+      <w:r>
+        <w:rPr>
+          <w:rFonts w:ascii="Calibri" w:eastAsia="Times New Roman" w:hAnsi="Calibri" w:cs="Calibri"/>
+          <w:sz w:val="22"/>
+          <w:szCs w:val="22"/>
+        </w:rPr>
+        <w:lastRenderedPageBreak/>
+        <w:t xml:space="preserve">In addition to the changes already identified in the table above, during the alpha development there was an alternative control scheme created which we would like to explore more and compare to the existing one. This alternative control scheme allows the player to adjust their momentum in a </w:t>
+      </w:r>
+      <w:r>
+        <w:rPr>
+          <w:rFonts w:ascii="Calibri" w:eastAsia="Times New Roman" w:hAnsi="Calibri" w:cs="Calibri"/>
+          <w:sz w:val="22"/>
+          <w:szCs w:val="22"/>
+        </w:rPr>
+        <w:t>simpler</w:t>
+      </w:r>
+      <w:r>
+        <w:rPr>
+          <w:rFonts w:ascii="Calibri" w:eastAsia="Times New Roman" w:hAnsi="Calibri" w:cs="Calibri"/>
+          <w:sz w:val="22"/>
+          <w:szCs w:val="22"/>
+        </w:rPr>
+        <w:t xml:space="preserve"> manner as well as the ability to grab and kick items</w:t>
+      </w:r>
+      <w:r>
+        <w:rPr>
+          <w:rFonts w:ascii="Calibri" w:eastAsia="Times New Roman" w:hAnsi="Calibri" w:cs="Calibri"/>
+          <w:sz w:val="22"/>
+          <w:szCs w:val="22"/>
+        </w:rPr>
+        <w:t>, however this type of scheme would mean removing the ‘ragdoll’ type features of the player</w:t>
+      </w:r>
+      <w:r>
+        <w:rPr>
+          <w:rFonts w:ascii="Calibri" w:eastAsia="Times New Roman" w:hAnsi="Calibri" w:cs="Calibri"/>
+          <w:sz w:val="22"/>
+          <w:szCs w:val="22"/>
+        </w:rPr>
+        <w:t>. This alternative control scheme can be viewed in Appendix Q - Alternative Control Types</w:t>
+      </w:r>
+      <w:r>
+        <w:rPr>
+          <w:rFonts w:ascii="Calibri" w:eastAsia="Times New Roman" w:hAnsi="Calibri" w:cs="Calibri"/>
+          <w:sz w:val="22"/>
+          <w:szCs w:val="22"/>
+        </w:rPr>
+        <w:t>. If we were to implement such a scheme, it is estimated to take 120 hours (a rough cost of £2600).</w:t>
+      </w:r>
+    </w:p>
+    <w:p>
+      <w:pPr>
+        <w:textAlignment w:val="center"/>
+        <w:rPr>
+          <w:rFonts w:ascii="Calibri" w:eastAsia="Times New Roman" w:hAnsi="Calibri" w:cs="Calibri"/>
+          <w:sz w:val="22"/>
+          <w:szCs w:val="22"/>
+        </w:rPr>
+      </w:pPr>
+    </w:p>
+    <w:p>
+      <w:pPr>
         <w:pStyle w:val="Heading1"/>
         <w:spacing w:before="0" w:beforeAutospacing="0" w:after="0" w:afterAutospacing="0"/>
         <w:rPr>
@@ -18966,7 +18481,6 @@
           <w:sz w:val="32"/>
           <w:szCs w:val="32"/>
         </w:rPr>
-        <w:lastRenderedPageBreak/>
         <w:t>Possible Expansions</w:t>
       </w:r>
       <w:bookmarkEnd w:id="22"/>
@@ -19159,25 +18673,7 @@
           <w:sz w:val="22"/>
           <w:szCs w:val="22"/>
         </w:rPr>
-        <w:t xml:space="preserve">On the other hand, a purely cooperative mode could include players needing to scale large maps using objects that other player needs to hold or throw making an experience </w:t>
-      </w:r>
-      <w:proofErr w:type="gramStart"/>
-      <w:r>
-        <w:rPr>
-          <w:rFonts w:ascii="Calibri" w:hAnsi="Calibri" w:cs="Calibri"/>
-          <w:sz w:val="22"/>
-          <w:szCs w:val="22"/>
-        </w:rPr>
-        <w:t>similar to</w:t>
-      </w:r>
-      <w:proofErr w:type="gramEnd"/>
-      <w:r>
-        <w:rPr>
-          <w:rFonts w:ascii="Calibri" w:hAnsi="Calibri" w:cs="Calibri"/>
-          <w:sz w:val="22"/>
-          <w:szCs w:val="22"/>
-        </w:rPr>
-        <w:t xml:space="preserve"> battle block </w:t>
+        <w:t xml:space="preserve">On the other hand, a purely cooperative mode could include players needing to scale large maps using objects that other player needs to hold or throw making an experience similar to battle block </w:t>
       </w:r>
       <w:r>
         <w:rPr>
@@ -20213,6 +19709,17 @@
       <w:u w:val="single"/>
     </w:rPr>
   </w:style>
+  <w:style w:type="paragraph" w:styleId="ListParagraph">
+    <w:name w:val="List Paragraph"/>
+    <w:basedOn w:val="Normal"/>
+    <w:uiPriority w:val="34"/>
+    <w:qFormat/>
+    <w:rsid w:val="007F5FEB"/>
+    <w:pPr>
+      <w:ind w:left="720"/>
+      <w:contextualSpacing/>
+    </w:pPr>
+  </w:style>
 </w:styles>
 </file>
 

</xml_diff>

<commit_message>
Fixed title page on Concept Design to review Games Tech 3 - Assignment 2 text
</commit_message>
<xml_diff>
--- a/ProjectDocumentation/Concept Design/Concept Design.docx
+++ b/ProjectDocumentation/Concept Design/Concept Design.docx
@@ -120,33 +120,6 @@
           <w:lang w:eastAsia="en-US"/>
         </w:rPr>
         <w:t>BSc Virtual Reality and Games Design</w:t>
-      </w:r>
-    </w:p>
-    <w:p>
-      <w:pPr>
-        <w:spacing w:after="160" w:line="360" w:lineRule="auto"/>
-        <w:jc w:val="center"/>
-        <w:rPr>
-          <w:rFonts w:asciiTheme="minorHAnsi" w:eastAsiaTheme="minorHAnsi" w:hAnsiTheme="minorHAnsi" w:cstheme="minorBidi"/>
-          <w:kern w:val="2"/>
-          <w:sz w:val="22"/>
-          <w:szCs w:val="22"/>
-          <w:lang w:eastAsia="en-US"/>
-          <w14:ligatures w14:val="standardContextual"/>
-        </w:rPr>
-      </w:pPr>
-      <w:r>
-        <w:rPr>
-          <w:rFonts w:asciiTheme="minorHAnsi" w:hAnsiTheme="minorHAnsi" w:cstheme="minorBidi"/>
-          <w:color w:val="5A5A5A" w:themeColor="text1" w:themeTint="A5"/>
-          <w:spacing w:val="15"/>
-          <w:kern w:val="2"/>
-          <w:sz w:val="28"/>
-          <w:szCs w:val="28"/>
-          <w:lang w:eastAsia="en-US"/>
-          <w14:ligatures w14:val="standardContextual"/>
-        </w:rPr>
-        <w:t>Games Tech 3 – Assignment 2</w:t>
       </w:r>
     </w:p>
     <w:p>
@@ -13737,7 +13710,6 @@
           <w:sz w:val="22"/>
           <w:szCs w:val="22"/>
         </w:rPr>
-        <w:lastRenderedPageBreak/>
         <w:drawing>
           <wp:inline distT="0" distB="0" distL="0" distR="0" wp14:anchorId="7B13987F" wp14:editId="5852C280">
             <wp:extent cx="5648325" cy="3576050"/>
@@ -15433,16 +15405,7 @@
           <w:sz w:val="22"/>
           <w:szCs w:val="22"/>
         </w:rPr>
-        <w:t xml:space="preserve">This growth of ROI would not expect to continue much past 5 years as the game relevance dies down. However, as discussed in section 'Possible Expansions', and if these financial forecasts are </w:t>
-      </w:r>
-      <w:r>
-        <w:rPr>
-          <w:rFonts w:ascii="Calibri" w:hAnsi="Calibri" w:cs="Calibri"/>
-          <w:sz w:val="22"/>
-          <w:szCs w:val="22"/>
-        </w:rPr>
-        <w:lastRenderedPageBreak/>
-        <w:t>correct, there could be opportunity for re-investment into multiple spin-off games - ensuring continued growth of the initial investment.</w:t>
+        <w:t>This growth of ROI would not expect to continue much past 5 years as the game relevance dies down. However, as discussed in section 'Possible Expansions', and if these financial forecasts are correct, there could be opportunity for re-investment into multiple spin-off games - ensuring continued growth of the initial investment.</w:t>
       </w:r>
     </w:p>
     <w:p>
@@ -16689,7 +16652,6 @@
                 <w:sz w:val="22"/>
                 <w:szCs w:val="22"/>
               </w:rPr>
-              <w:lastRenderedPageBreak/>
               <w:t xml:space="preserve">Differentiator between group and individual objectives or their timers. </w:t>
             </w:r>
             <w:r>
@@ -18408,24 +18370,7 @@
           <w:sz w:val="22"/>
           <w:szCs w:val="22"/>
         </w:rPr>
-        <w:lastRenderedPageBreak/>
-        <w:t xml:space="preserve">In addition to the changes already identified in the table above, during the alpha development there was an alternative control scheme created which we would like to explore more and compare to the existing one. This alternative control scheme allows the player to adjust their momentum in a </w:t>
-      </w:r>
-      <w:r>
-        <w:rPr>
-          <w:rFonts w:ascii="Calibri" w:eastAsia="Times New Roman" w:hAnsi="Calibri" w:cs="Calibri"/>
-          <w:sz w:val="22"/>
-          <w:szCs w:val="22"/>
-        </w:rPr>
-        <w:t>simpler</w:t>
-      </w:r>
-      <w:r>
-        <w:rPr>
-          <w:rFonts w:ascii="Calibri" w:eastAsia="Times New Roman" w:hAnsi="Calibri" w:cs="Calibri"/>
-          <w:sz w:val="22"/>
-          <w:szCs w:val="22"/>
-        </w:rPr>
-        <w:t xml:space="preserve"> manner as well as the ability to grab and kick items</w:t>
+        <w:t>In addition to the changes already identified in the table above, during the alpha development there was an alternative control scheme created which we would like to explore more and compare to the existing one. This alternative control scheme allows the player to adjust their momentum in a simpler manner as well as the ability to grab and kick items</w:t>
       </w:r>
       <w:r>
         <w:rPr>

</xml_diff>